<commit_message>
extra work and finishing off and essay
</commit_message>
<xml_diff>
--- a/Analysis.docx
+++ b/Analysis.docx
@@ -2,7 +2,1527 @@
 <file path=word/document.xml><?xml version="1.0" encoding="utf-8"?>
 <w:document xmlns:wpc="http://schemas.microsoft.com/office/word/2010/wordprocessingCanvas" xmlns:cx="http://schemas.microsoft.com/office/drawing/2014/chartex" xmlns:cx1="http://schemas.microsoft.com/office/drawing/2015/9/8/chartex" xmlns:cx2="http://schemas.microsoft.com/office/drawing/2015/10/21/chartex" xmlns:cx3="http://schemas.microsoft.com/office/drawing/2016/5/9/chartex" xmlns:cx4="http://schemas.microsoft.com/office/drawing/2016/5/10/chartex" xmlns:cx5="http://schemas.microsoft.com/office/drawing/2016/5/11/chartex" xmlns:cx6="http://schemas.microsoft.com/office/drawing/2016/5/12/chartex" xmlns:cx7="http://schemas.microsoft.com/office/drawing/2016/5/13/chartex" xmlns:cx8="http://schemas.microsoft.com/office/drawing/2016/5/14/chartex" xmlns:mc="http://schemas.openxmlformats.org/markup-compatibility/2006" xmlns:aink="http://schemas.microsoft.com/office/drawing/2016/ink" xmlns:am3d="http://schemas.microsoft.com/office/drawing/2017/model3d" xmlns:o="urn:schemas-microsoft-com:office:office" xmlns:r="http://schemas.openxmlformats.org/officeDocument/2006/relationships" xmlns:m="http://schemas.openxmlformats.org/officeDocument/2006/math" xmlns:v="urn:schemas-microsoft-com:vml" xmlns:wp14="http://schemas.microsoft.com/office/word/2010/wordprocessingDrawing" xmlns:wp="http://schemas.openxmlformats.org/drawingml/2006/wordprocessingDrawing" xmlns:w10="urn:schemas-microsoft-com:office:word" xmlns:w="http://schemas.openxmlformats.org/wordprocessingml/2006/main" xmlns:w14="http://schemas.microsoft.com/office/word/2010/wordml" xmlns:w15="http://schemas.microsoft.com/office/word/2012/wordml" xmlns:w16cex="http://schemas.microsoft.com/office/word/2018/wordml/cex" xmlns:w16cid="http://schemas.microsoft.com/office/word/2016/wordml/cid" xmlns:w16="http://schemas.microsoft.com/office/word/2018/wordml" xmlns:w16se="http://schemas.microsoft.com/office/word/2015/wordml/symex" xmlns:wpg="http://schemas.microsoft.com/office/word/2010/wordprocessingGroup" xmlns:wpi="http://schemas.microsoft.com/office/word/2010/wordprocessingInk" xmlns:wne="http://schemas.microsoft.com/office/word/2006/wordml" xmlns:wps="http://schemas.microsoft.com/office/word/2010/wordprocessingShape" mc:Ignorable="w14 w15 w16se w16cid w16 w16cex wp14">
   <w:body>
-    <w:p/>
+    <w:p>
+      <w:pPr>
+        <w:rPr>
+          <w:rFonts w:ascii="Arial Nova Light" w:hAnsi="Arial Nova Light"/>
+          <w:b/>
+          <w:bCs/>
+          <w:sz w:val="52"/>
+          <w:szCs w:val="52"/>
+          <w:u w:val="single"/>
+        </w:rPr>
+      </w:pPr>
+      <w:r>
+        <w:rPr>
+          <w:rFonts w:ascii="Arial Nova Light" w:hAnsi="Arial Nova Light"/>
+          <w:b/>
+          <w:bCs/>
+          <w:sz w:val="52"/>
+          <w:szCs w:val="52"/>
+          <w:u w:val="single"/>
+        </w:rPr>
+        <w:t>Analysis on my Website</w:t>
+      </w:r>
+    </w:p>
+    <w:p>
+      <w:pPr>
+        <w:rPr>
+          <w:rFonts w:ascii="Arial Nova Light" w:hAnsi="Arial Nova Light"/>
+          <w:sz w:val="28"/>
+          <w:szCs w:val="28"/>
+        </w:rPr>
+      </w:pPr>
+      <w:r>
+        <w:rPr>
+          <w:rFonts w:ascii="Arial Nova Light" w:hAnsi="Arial Nova Light"/>
+          <w:sz w:val="28"/>
+          <w:szCs w:val="28"/>
+        </w:rPr>
+        <w:t xml:space="preserve">Website name – </w:t>
+      </w:r>
+      <w:proofErr w:type="spellStart"/>
+      <w:r>
+        <w:rPr>
+          <w:rFonts w:ascii="Arial Nova Light" w:hAnsi="Arial Nova Light"/>
+          <w:sz w:val="28"/>
+          <w:szCs w:val="28"/>
+        </w:rPr>
+        <w:t>Portfolio_Website</w:t>
+      </w:r>
+      <w:proofErr w:type="spellEnd"/>
+    </w:p>
+    <w:p>
+      <w:pPr>
+        <w:rPr>
+          <w:rFonts w:ascii="Arial Nova Light" w:hAnsi="Arial Nova Light"/>
+          <w:sz w:val="24"/>
+          <w:szCs w:val="24"/>
+        </w:rPr>
+      </w:pPr>
+      <w:r>
+        <w:rPr>
+          <w:rFonts w:ascii="Arial Nova Light" w:hAnsi="Arial Nova Light"/>
+          <w:sz w:val="24"/>
+          <w:szCs w:val="24"/>
+        </w:rPr>
+        <w:t>This is for me to show my understanding of digital technologies by creating and develop a website/web application that is to look like a portfolio site. To be used for my personal use and/or pretend to have it for some company.</w:t>
+      </w:r>
+    </w:p>
+    <w:p>
+      <w:pPr>
+        <w:rPr>
+          <w:rFonts w:ascii="Arial Nova Light" w:hAnsi="Arial Nova Light"/>
+          <w:sz w:val="24"/>
+          <w:szCs w:val="24"/>
+        </w:rPr>
+      </w:pPr>
+      <w:r>
+        <w:rPr>
+          <w:rFonts w:ascii="Arial Nova Light" w:hAnsi="Arial Nova Light"/>
+          <w:sz w:val="24"/>
+          <w:szCs w:val="24"/>
+        </w:rPr>
+        <w:t xml:space="preserve">The design within this site is to make it easy to navigate and have easy usability. The website should be able to work like any other normal site. For designing the website, </w:t>
+      </w:r>
+      <w:r>
+        <w:rPr>
+          <w:rFonts w:ascii="Arial Nova Light" w:hAnsi="Arial Nova Light"/>
+          <w:sz w:val="24"/>
+          <w:szCs w:val="24"/>
+        </w:rPr>
+        <w:t xml:space="preserve">to be able to effectively use CSS and should evidenced </w:t>
+      </w:r>
+      <w:r>
+        <w:rPr>
+          <w:rFonts w:ascii="Arial Nova Light" w:hAnsi="Arial Nova Light"/>
+          <w:sz w:val="24"/>
+          <w:szCs w:val="24"/>
+        </w:rPr>
+        <w:t>where the site will be rendered correctly on normal desktop browsers.</w:t>
+      </w:r>
+    </w:p>
+    <w:p>
+      <w:pPr>
+        <w:rPr>
+          <w:rFonts w:ascii="Arial Nova Light" w:hAnsi="Arial Nova Light"/>
+          <w:sz w:val="24"/>
+          <w:szCs w:val="24"/>
+        </w:rPr>
+      </w:pPr>
+      <w:r>
+        <w:rPr>
+          <w:rFonts w:ascii="Arial Nova Light" w:hAnsi="Arial Nova Light"/>
+          <w:sz w:val="24"/>
+          <w:szCs w:val="24"/>
+        </w:rPr>
+        <w:t>The website should also be able to implement at least one dynamic</w:t>
+      </w:r>
+      <w:r>
+        <w:rPr>
+          <w:rFonts w:ascii="Arial Nova Light" w:hAnsi="Arial Nova Light"/>
+          <w:sz w:val="24"/>
+          <w:szCs w:val="24"/>
+        </w:rPr>
+        <w:t xml:space="preserve"> or interactive element to the site using JavaScript. </w:t>
+      </w:r>
+    </w:p>
+    <w:p>
+      <w:pPr>
+        <w:pBdr>
+          <w:bottom w:val="single" w:sz="6" w:space="1" w:color="auto"/>
+        </w:pBdr>
+        <w:rPr>
+          <w:rFonts w:ascii="Arial Nova Light" w:hAnsi="Arial Nova Light"/>
+          <w:sz w:val="24"/>
+          <w:szCs w:val="24"/>
+        </w:rPr>
+      </w:pPr>
+      <w:r>
+        <w:rPr>
+          <w:rFonts w:ascii="Arial Nova Light" w:hAnsi="Arial Nova Light"/>
+          <w:sz w:val="24"/>
+          <w:szCs w:val="24"/>
+        </w:rPr>
+        <w:t>The user must use Git version control system throughout the development of the website which includes frequent commits with relevant comments.</w:t>
+      </w:r>
+    </w:p>
+    <w:p>
+      <w:pPr>
+        <w:pBdr>
+          <w:bottom w:val="single" w:sz="6" w:space="1" w:color="auto"/>
+        </w:pBdr>
+        <w:rPr>
+          <w:rFonts w:ascii="Arial Nova Light" w:hAnsi="Arial Nova Light"/>
+          <w:sz w:val="24"/>
+          <w:szCs w:val="24"/>
+        </w:rPr>
+      </w:pPr>
+    </w:p>
+    <w:p>
+      <w:pPr>
+        <w:rPr>
+          <w:rFonts w:ascii="Arial Nova Light" w:hAnsi="Arial Nova Light"/>
+          <w:sz w:val="24"/>
+          <w:szCs w:val="24"/>
+        </w:rPr>
+      </w:pPr>
+      <w:r>
+        <w:rPr>
+          <w:rFonts w:ascii="Arial Nova Light" w:hAnsi="Arial Nova Light"/>
+          <w:noProof/>
+          <w:sz w:val="24"/>
+          <w:szCs w:val="24"/>
+        </w:rPr>
+        <w:drawing>
+          <wp:anchor distT="0" distB="0" distL="114300" distR="114300" simplePos="0" relativeHeight="251660288" behindDoc="0" locked="0" layoutInCell="1" allowOverlap="1" wp14:anchorId="3D61EDBA" wp14:editId="4E644817">
+            <wp:simplePos x="0" y="0"/>
+            <wp:positionH relativeFrom="margin">
+              <wp:posOffset>2190750</wp:posOffset>
+            </wp:positionH>
+            <wp:positionV relativeFrom="page">
+              <wp:posOffset>4707255</wp:posOffset>
+            </wp:positionV>
+            <wp:extent cx="4238625" cy="2251075"/>
+            <wp:effectExtent l="0" t="0" r="9525" b="0"/>
+            <wp:wrapSquare wrapText="bothSides"/>
+            <wp:docPr id="2" name="Picture 2" descr="Graphical user interface, text, email&#10;&#10;Description automatically generated"/>
+            <wp:cNvGraphicFramePr>
+              <a:graphicFrameLocks xmlns:a="http://schemas.openxmlformats.org/drawingml/2006/main" noChangeAspect="1"/>
+            </wp:cNvGraphicFramePr>
+            <a:graphic xmlns:a="http://schemas.openxmlformats.org/drawingml/2006/main">
+              <a:graphicData uri="http://schemas.openxmlformats.org/drawingml/2006/picture">
+                <pic:pic xmlns:pic="http://schemas.openxmlformats.org/drawingml/2006/picture">
+                  <pic:nvPicPr>
+                    <pic:cNvPr id="2" name="Picture 2" descr="Graphical user interface, text, email&#10;&#10;Description automatically generated"/>
+                    <pic:cNvPicPr/>
+                  </pic:nvPicPr>
+                  <pic:blipFill>
+                    <a:blip r:embed="rId4" cstate="print">
+                      <a:extLst>
+                        <a:ext uri="{28A0092B-C50C-407E-A947-70E740481C1C}">
+                          <a14:useLocalDpi xmlns:a14="http://schemas.microsoft.com/office/drawing/2010/main" val="0"/>
+                        </a:ext>
+                      </a:extLst>
+                    </a:blip>
+                    <a:stretch>
+                      <a:fillRect/>
+                    </a:stretch>
+                  </pic:blipFill>
+                  <pic:spPr>
+                    <a:xfrm>
+                      <a:off x="0" y="0"/>
+                      <a:ext cx="4238625" cy="2251075"/>
+                    </a:xfrm>
+                    <a:prstGeom prst="rect">
+                      <a:avLst/>
+                    </a:prstGeom>
+                  </pic:spPr>
+                </pic:pic>
+              </a:graphicData>
+            </a:graphic>
+            <wp14:sizeRelH relativeFrom="margin">
+              <wp14:pctWidth>0</wp14:pctWidth>
+            </wp14:sizeRelH>
+            <wp14:sizeRelV relativeFrom="margin">
+              <wp14:pctHeight>0</wp14:pctHeight>
+            </wp14:sizeRelV>
+          </wp:anchor>
+        </w:drawing>
+      </w:r>
+      <w:r>
+        <w:rPr>
+          <w:rFonts w:ascii="Arial Nova Light" w:hAnsi="Arial Nova Light"/>
+          <w:b/>
+          <w:bCs/>
+          <w:sz w:val="32"/>
+          <w:szCs w:val="32"/>
+          <w:u w:val="single"/>
+        </w:rPr>
+        <w:t>Home Page</w:t>
+      </w:r>
+    </w:p>
+    <w:p>
+      <w:pPr>
+        <w:rPr>
+          <w:rFonts w:ascii="Arial Nova Light" w:hAnsi="Arial Nova Light"/>
+          <w:sz w:val="24"/>
+          <w:szCs w:val="24"/>
+        </w:rPr>
+      </w:pPr>
+      <w:r>
+        <w:rPr>
+          <w:rFonts w:ascii="Arial Nova Light" w:hAnsi="Arial Nova Light"/>
+          <w:noProof/>
+          <w:sz w:val="24"/>
+          <w:szCs w:val="24"/>
+        </w:rPr>
+        <w:drawing>
+          <wp:anchor distT="0" distB="0" distL="114300" distR="114300" simplePos="0" relativeHeight="251661312" behindDoc="0" locked="0" layoutInCell="1" allowOverlap="1" wp14:anchorId="1F18E0CA" wp14:editId="169E9294">
+            <wp:simplePos x="0" y="0"/>
+            <wp:positionH relativeFrom="column">
+              <wp:posOffset>3790950</wp:posOffset>
+            </wp:positionH>
+            <wp:positionV relativeFrom="page">
+              <wp:posOffset>6908800</wp:posOffset>
+            </wp:positionV>
+            <wp:extent cx="2703830" cy="2146935"/>
+            <wp:effectExtent l="0" t="0" r="1270" b="5715"/>
+            <wp:wrapSquare wrapText="bothSides"/>
+            <wp:docPr id="4" name="Picture 4" descr="Code for Title Image, Social Media and buttons&#10;"/>
+            <wp:cNvGraphicFramePr>
+              <a:graphicFrameLocks xmlns:a="http://schemas.openxmlformats.org/drawingml/2006/main" noChangeAspect="1"/>
+            </wp:cNvGraphicFramePr>
+            <a:graphic xmlns:a="http://schemas.openxmlformats.org/drawingml/2006/main">
+              <a:graphicData uri="http://schemas.openxmlformats.org/drawingml/2006/picture">
+                <pic:pic xmlns:pic="http://schemas.openxmlformats.org/drawingml/2006/picture">
+                  <pic:nvPicPr>
+                    <pic:cNvPr id="4" name="Picture 4" descr="Code for Title Image, Social Media and buttons&#10;"/>
+                    <pic:cNvPicPr/>
+                  </pic:nvPicPr>
+                  <pic:blipFill>
+                    <a:blip r:embed="rId5" cstate="print">
+                      <a:extLst>
+                        <a:ext uri="{28A0092B-C50C-407E-A947-70E740481C1C}">
+                          <a14:useLocalDpi xmlns:a14="http://schemas.microsoft.com/office/drawing/2010/main" val="0"/>
+                        </a:ext>
+                      </a:extLst>
+                    </a:blip>
+                    <a:stretch>
+                      <a:fillRect/>
+                    </a:stretch>
+                  </pic:blipFill>
+                  <pic:spPr>
+                    <a:xfrm>
+                      <a:off x="0" y="0"/>
+                      <a:ext cx="2703830" cy="2146935"/>
+                    </a:xfrm>
+                    <a:prstGeom prst="rect">
+                      <a:avLst/>
+                    </a:prstGeom>
+                  </pic:spPr>
+                </pic:pic>
+              </a:graphicData>
+            </a:graphic>
+            <wp14:sizeRelH relativeFrom="margin">
+              <wp14:pctWidth>0</wp14:pctWidth>
+            </wp14:sizeRelH>
+            <wp14:sizeRelV relativeFrom="margin">
+              <wp14:pctHeight>0</wp14:pctHeight>
+            </wp14:sizeRelV>
+          </wp:anchor>
+        </w:drawing>
+      </w:r>
+      <w:r>
+        <w:rPr>
+          <w:noProof/>
+        </w:rPr>
+        <mc:AlternateContent>
+          <mc:Choice Requires="wps">
+            <w:drawing>
+              <wp:anchor distT="0" distB="0" distL="114300" distR="114300" simplePos="0" relativeHeight="251663360" behindDoc="0" locked="0" layoutInCell="1" allowOverlap="1" wp14:anchorId="5A1D8757" wp14:editId="5761BAED">
+                <wp:simplePos x="0" y="0"/>
+                <wp:positionH relativeFrom="column">
+                  <wp:posOffset>5839144</wp:posOffset>
+                </wp:positionH>
+                <wp:positionV relativeFrom="paragraph">
+                  <wp:posOffset>1941720</wp:posOffset>
+                </wp:positionV>
+                <wp:extent cx="515620" cy="207010"/>
+                <wp:effectExtent l="0" t="0" r="0" b="2540"/>
+                <wp:wrapSquare wrapText="bothSides"/>
+                <wp:docPr id="1" name="Text Box 1"/>
+                <wp:cNvGraphicFramePr/>
+                <a:graphic xmlns:a="http://schemas.openxmlformats.org/drawingml/2006/main">
+                  <a:graphicData uri="http://schemas.microsoft.com/office/word/2010/wordprocessingShape">
+                    <wps:wsp>
+                      <wps:cNvSpPr txBox="1"/>
+                      <wps:spPr>
+                        <a:xfrm>
+                          <a:off x="0" y="0"/>
+                          <a:ext cx="515620" cy="207010"/>
+                        </a:xfrm>
+                        <a:prstGeom prst="rect">
+                          <a:avLst/>
+                        </a:prstGeom>
+                        <a:solidFill>
+                          <a:prstClr val="white"/>
+                        </a:solidFill>
+                        <a:ln>
+                          <a:noFill/>
+                        </a:ln>
+                      </wps:spPr>
+                      <wps:txbx>
+                        <w:txbxContent>
+                          <w:p>
+                            <w:pPr>
+                              <w:pStyle w:val="Caption"/>
+                              <w:rPr>
+                                <w:rFonts w:ascii="Arial Nova Light" w:hAnsi="Arial Nova Light"/>
+                                <w:b/>
+                                <w:bCs/>
+                                <w:i w:val="0"/>
+                                <w:iCs w:val="0"/>
+                                <w:noProof/>
+                                <w:sz w:val="24"/>
+                                <w:szCs w:val="24"/>
+                              </w:rPr>
+                            </w:pPr>
+                            <w:r>
+                              <w:rPr>
+                                <w:b/>
+                                <w:bCs/>
+                                <w:i w:val="0"/>
+                                <w:iCs w:val="0"/>
+                              </w:rPr>
+                              <w:t xml:space="preserve">Figure </w:t>
+                            </w:r>
+                            <w:r>
+                              <w:rPr>
+                                <w:b/>
+                                <w:bCs/>
+                                <w:i w:val="0"/>
+                                <w:iCs w:val="0"/>
+                              </w:rPr>
+                              <w:fldChar w:fldCharType="begin"/>
+                            </w:r>
+                            <w:r>
+                              <w:rPr>
+                                <w:b/>
+                                <w:bCs/>
+                                <w:i w:val="0"/>
+                                <w:iCs w:val="0"/>
+                              </w:rPr>
+                              <w:instrText xml:space="preserve"> SEQ Figure \* ARABIC </w:instrText>
+                            </w:r>
+                            <w:r>
+                              <w:rPr>
+                                <w:b/>
+                                <w:bCs/>
+                                <w:i w:val="0"/>
+                                <w:iCs w:val="0"/>
+                              </w:rPr>
+                              <w:fldChar w:fldCharType="separate"/>
+                            </w:r>
+                            <w:r>
+                              <w:rPr>
+                                <w:b/>
+                                <w:bCs/>
+                                <w:i w:val="0"/>
+                                <w:iCs w:val="0"/>
+                                <w:noProof/>
+                              </w:rPr>
+                              <w:t>1</w:t>
+                            </w:r>
+                            <w:r>
+                              <w:rPr>
+                                <w:b/>
+                                <w:bCs/>
+                                <w:i w:val="0"/>
+                                <w:iCs w:val="0"/>
+                              </w:rPr>
+                              <w:fldChar w:fldCharType="end"/>
+                            </w:r>
+                          </w:p>
+                        </w:txbxContent>
+                      </wps:txbx>
+                      <wps:bodyPr rot="0" spcFirstLastPara="0" vertOverflow="overflow" horzOverflow="overflow" vert="horz" wrap="square" lIns="0" tIns="0" rIns="0" bIns="0" numCol="1" spcCol="0" rtlCol="0" fromWordArt="0" anchor="t" anchorCtr="0" forceAA="0" compatLnSpc="1">
+                        <a:prstTxWarp prst="textNoShape">
+                          <a:avLst/>
+                        </a:prstTxWarp>
+                        <a:noAutofit/>
+                      </wps:bodyPr>
+                    </wps:wsp>
+                  </a:graphicData>
+                </a:graphic>
+                <wp14:sizeRelH relativeFrom="margin">
+                  <wp14:pctWidth>0</wp14:pctWidth>
+                </wp14:sizeRelH>
+                <wp14:sizeRelV relativeFrom="margin">
+                  <wp14:pctHeight>0</wp14:pctHeight>
+                </wp14:sizeRelV>
+              </wp:anchor>
+            </w:drawing>
+          </mc:Choice>
+          <mc:Fallback>
+            <w:pict>
+              <v:shapetype w14:anchorId="5A1D8757" id="_x0000_t202" coordsize="21600,21600" o:spt="202" path="m,l,21600r21600,l21600,xe">
+                <v:stroke joinstyle="miter"/>
+                <v:path gradientshapeok="t" o:connecttype="rect"/>
+              </v:shapetype>
+              <v:shape id="Text Box 1" o:spid="_x0000_s1026" type="#_x0000_t202" style="position:absolute;margin-left:459.8pt;margin-top:152.9pt;width:40.6pt;height:16.3pt;z-index:251663360;visibility:visible;mso-wrap-style:square;mso-width-percent:0;mso-height-percent:0;mso-wrap-distance-left:9pt;mso-wrap-distance-top:0;mso-wrap-distance-right:9pt;mso-wrap-distance-bottom:0;mso-position-horizontal:absolute;mso-position-horizontal-relative:text;mso-position-vertical:absolute;mso-position-vertical-relative:text;mso-width-percent:0;mso-height-percent:0;mso-width-relative:margin;mso-height-relative:margin;v-text-anchor:top" o:gfxdata="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" stroked="f">
+                <v:textbox inset="0,0,0,0">
+                  <w:txbxContent>
+                    <w:p>
+                      <w:pPr>
+                        <w:pStyle w:val="Caption"/>
+                        <w:rPr>
+                          <w:rFonts w:ascii="Arial Nova Light" w:hAnsi="Arial Nova Light"/>
+                          <w:b/>
+                          <w:bCs/>
+                          <w:i w:val="0"/>
+                          <w:iCs w:val="0"/>
+                          <w:noProof/>
+                          <w:sz w:val="24"/>
+                          <w:szCs w:val="24"/>
+                        </w:rPr>
+                      </w:pPr>
+                      <w:r>
+                        <w:rPr>
+                          <w:b/>
+                          <w:bCs/>
+                          <w:i w:val="0"/>
+                          <w:iCs w:val="0"/>
+                        </w:rPr>
+                        <w:t xml:space="preserve">Figure </w:t>
+                      </w:r>
+                      <w:r>
+                        <w:rPr>
+                          <w:b/>
+                          <w:bCs/>
+                          <w:i w:val="0"/>
+                          <w:iCs w:val="0"/>
+                        </w:rPr>
+                        <w:fldChar w:fldCharType="begin"/>
+                      </w:r>
+                      <w:r>
+                        <w:rPr>
+                          <w:b/>
+                          <w:bCs/>
+                          <w:i w:val="0"/>
+                          <w:iCs w:val="0"/>
+                        </w:rPr>
+                        <w:instrText xml:space="preserve"> SEQ Figure \* ARABIC </w:instrText>
+                      </w:r>
+                      <w:r>
+                        <w:rPr>
+                          <w:b/>
+                          <w:bCs/>
+                          <w:i w:val="0"/>
+                          <w:iCs w:val="0"/>
+                        </w:rPr>
+                        <w:fldChar w:fldCharType="separate"/>
+                      </w:r>
+                      <w:r>
+                        <w:rPr>
+                          <w:b/>
+                          <w:bCs/>
+                          <w:i w:val="0"/>
+                          <w:iCs w:val="0"/>
+                          <w:noProof/>
+                        </w:rPr>
+                        <w:t>1</w:t>
+                      </w:r>
+                      <w:r>
+                        <w:rPr>
+                          <w:b/>
+                          <w:bCs/>
+                          <w:i w:val="0"/>
+                          <w:iCs w:val="0"/>
+                        </w:rPr>
+                        <w:fldChar w:fldCharType="end"/>
+                      </w:r>
+                    </w:p>
+                  </w:txbxContent>
+                </v:textbox>
+                <w10:wrap type="square"/>
+              </v:shape>
+            </w:pict>
+          </mc:Fallback>
+        </mc:AlternateContent>
+      </w:r>
+      <w:r>
+        <w:rPr>
+          <w:rFonts w:ascii="Arial Nova Light" w:hAnsi="Arial Nova Light"/>
+          <w:sz w:val="24"/>
+          <w:szCs w:val="24"/>
+        </w:rPr>
+        <w:t xml:space="preserve">The design of the site has a simple layout with simple colours, so that it does not look too flashy to viewers. The layout has the title on the top of the site to show what page you are in. </w:t>
+      </w:r>
+      <w:r>
+        <w:rPr>
+          <w:rFonts w:ascii="Arial Nova Light" w:hAnsi="Arial Nova Light"/>
+          <w:sz w:val="24"/>
+          <w:szCs w:val="24"/>
+        </w:rPr>
+        <w:t>O</w:t>
+      </w:r>
+      <w:r>
+        <w:rPr>
+          <w:rFonts w:ascii="Arial Nova Light" w:hAnsi="Arial Nova Light"/>
+          <w:sz w:val="24"/>
+          <w:szCs w:val="24"/>
+        </w:rPr>
+        <w:t xml:space="preserve">n the right </w:t>
+      </w:r>
+      <w:r>
+        <w:rPr>
+          <w:rFonts w:ascii="Arial Nova Light" w:hAnsi="Arial Nova Light"/>
+          <w:sz w:val="24"/>
+          <w:szCs w:val="24"/>
+        </w:rPr>
+        <w:t>shows my social media and email to allow viewers to see what I do and/or be able to contact me</w:t>
+      </w:r>
+      <w:r>
+        <w:rPr>
+          <w:rFonts w:ascii="Arial Nova Light" w:hAnsi="Arial Nova Light"/>
+          <w:sz w:val="24"/>
+          <w:szCs w:val="24"/>
+        </w:rPr>
+        <w:t>. T</w:t>
+      </w:r>
+      <w:r>
+        <w:rPr>
+          <w:rFonts w:ascii="Arial Nova Light" w:hAnsi="Arial Nova Light"/>
+          <w:sz w:val="24"/>
+          <w:szCs w:val="24"/>
+        </w:rPr>
+        <w:t>he icons (Instagram, Twitter and the</w:t>
+      </w:r>
+      <w:r>
+        <w:rPr>
+          <w:rFonts w:ascii="Arial Nova Light" w:hAnsi="Arial Nova Light"/>
+          <w:sz w:val="24"/>
+          <w:szCs w:val="24"/>
+        </w:rPr>
+        <w:t xml:space="preserve"> </w:t>
+      </w:r>
+      <w:r>
+        <w:rPr>
+          <w:rFonts w:ascii="Arial Nova Light" w:hAnsi="Arial Nova Light"/>
+          <w:sz w:val="24"/>
+          <w:szCs w:val="24"/>
+        </w:rPr>
+        <w:t xml:space="preserve">Facebook icons) are hyper-linked </w:t>
+      </w:r>
+      <w:r>
+        <w:rPr>
+          <w:rFonts w:ascii="Arial Nova Light" w:hAnsi="Arial Nova Light"/>
+          <w:color w:val="4472C4" w:themeColor="accent1"/>
+          <w:sz w:val="24"/>
+          <w:szCs w:val="24"/>
+        </w:rPr>
+        <w:t>(shown in figure 1)</w:t>
+      </w:r>
+      <w:r>
+        <w:rPr>
+          <w:rFonts w:ascii="Arial Nova Light" w:hAnsi="Arial Nova Light"/>
+          <w:sz w:val="24"/>
+          <w:szCs w:val="24"/>
+        </w:rPr>
+        <w:t>,</w:t>
+      </w:r>
+      <w:r>
+        <w:rPr>
+          <w:rFonts w:ascii="Arial Nova Light" w:hAnsi="Arial Nova Light"/>
+          <w:sz w:val="24"/>
+          <w:szCs w:val="24"/>
+        </w:rPr>
+        <w:t xml:space="preserve"> so when the user clicks or touches </w:t>
+      </w:r>
+      <w:r>
+        <w:rPr>
+          <w:rFonts w:ascii="Arial Nova Light" w:hAnsi="Arial Nova Light"/>
+          <w:sz w:val="24"/>
+          <w:szCs w:val="24"/>
+        </w:rPr>
+        <w:t>it, they</w:t>
+      </w:r>
+      <w:r>
+        <w:rPr>
+          <w:rFonts w:ascii="Arial Nova Light" w:hAnsi="Arial Nova Light"/>
+          <w:sz w:val="24"/>
+          <w:szCs w:val="24"/>
+        </w:rPr>
+        <w:t xml:space="preserve"> will be sent to another page </w:t>
+      </w:r>
+      <w:r>
+        <w:rPr>
+          <w:rFonts w:ascii="Arial Nova Light" w:hAnsi="Arial Nova Light"/>
+          <w:sz w:val="24"/>
+          <w:szCs w:val="24"/>
+        </w:rPr>
+        <w:t xml:space="preserve">and tab from the code </w:t>
+      </w:r>
+      <w:r>
+        <w:rPr>
+          <w:rFonts w:ascii="Arial Nova Light" w:hAnsi="Arial Nova Light"/>
+          <w:color w:val="70AD47" w:themeColor="accent6"/>
+          <w:sz w:val="24"/>
+          <w:szCs w:val="24"/>
+        </w:rPr>
+        <w:t>_blank</w:t>
+      </w:r>
+      <w:r>
+        <w:rPr>
+          <w:rFonts w:ascii="Arial Nova Light" w:hAnsi="Arial Nova Light"/>
+          <w:sz w:val="24"/>
+          <w:szCs w:val="24"/>
+        </w:rPr>
+        <w:t>.</w:t>
+      </w:r>
+    </w:p>
+    <w:p>
+      <w:pPr>
+        <w:rPr>
+          <w:rFonts w:ascii="Arial Nova Light" w:hAnsi="Arial Nova Light"/>
+          <w:sz w:val="24"/>
+          <w:szCs w:val="24"/>
+        </w:rPr>
+      </w:pPr>
+      <w:r>
+        <w:rPr>
+          <w:rFonts w:ascii="Arial Nova Light" w:hAnsi="Arial Nova Light"/>
+          <w:noProof/>
+          <w:sz w:val="24"/>
+          <w:szCs w:val="24"/>
+        </w:rPr>
+        <w:drawing>
+          <wp:anchor distT="0" distB="0" distL="114300" distR="114300" simplePos="0" relativeHeight="251664384" behindDoc="0" locked="0" layoutInCell="1" allowOverlap="1" wp14:anchorId="07AAFDA6" wp14:editId="3F4FB90D">
+            <wp:simplePos x="0" y="0"/>
+            <wp:positionH relativeFrom="margin">
+              <wp:posOffset>3418840</wp:posOffset>
+            </wp:positionH>
+            <wp:positionV relativeFrom="page">
+              <wp:posOffset>8887460</wp:posOffset>
+            </wp:positionV>
+            <wp:extent cx="3152140" cy="1513840"/>
+            <wp:effectExtent l="0" t="0" r="0" b="0"/>
+            <wp:wrapSquare wrapText="bothSides"/>
+            <wp:docPr id="5" name="Picture 5" descr="Graphical user interface, text, application, email&#10;&#10;Description automatically generated"/>
+            <wp:cNvGraphicFramePr>
+              <a:graphicFrameLocks xmlns:a="http://schemas.openxmlformats.org/drawingml/2006/main" noChangeAspect="1"/>
+            </wp:cNvGraphicFramePr>
+            <a:graphic xmlns:a="http://schemas.openxmlformats.org/drawingml/2006/main">
+              <a:graphicData uri="http://schemas.openxmlformats.org/drawingml/2006/picture">
+                <pic:pic xmlns:pic="http://schemas.openxmlformats.org/drawingml/2006/picture">
+                  <pic:nvPicPr>
+                    <pic:cNvPr id="5" name="Picture 5" descr="Graphical user interface, text, application, email&#10;&#10;Description automatically generated"/>
+                    <pic:cNvPicPr/>
+                  </pic:nvPicPr>
+                  <pic:blipFill>
+                    <a:blip r:embed="rId6" cstate="print">
+                      <a:extLst>
+                        <a:ext uri="{28A0092B-C50C-407E-A947-70E740481C1C}">
+                          <a14:useLocalDpi xmlns:a14="http://schemas.microsoft.com/office/drawing/2010/main" val="0"/>
+                        </a:ext>
+                      </a:extLst>
+                    </a:blip>
+                    <a:stretch>
+                      <a:fillRect/>
+                    </a:stretch>
+                  </pic:blipFill>
+                  <pic:spPr>
+                    <a:xfrm>
+                      <a:off x="0" y="0"/>
+                      <a:ext cx="3152140" cy="1513840"/>
+                    </a:xfrm>
+                    <a:prstGeom prst="rect">
+                      <a:avLst/>
+                    </a:prstGeom>
+                  </pic:spPr>
+                </pic:pic>
+              </a:graphicData>
+            </a:graphic>
+            <wp14:sizeRelH relativeFrom="margin">
+              <wp14:pctWidth>0</wp14:pctWidth>
+            </wp14:sizeRelH>
+            <wp14:sizeRelV relativeFrom="margin">
+              <wp14:pctHeight>0</wp14:pctHeight>
+            </wp14:sizeRelV>
+          </wp:anchor>
+        </w:drawing>
+      </w:r>
+      <w:r>
+        <w:rPr>
+          <w:noProof/>
+        </w:rPr>
+        <mc:AlternateContent>
+          <mc:Choice Requires="wps">
+            <w:drawing>
+              <wp:anchor distT="0" distB="0" distL="114300" distR="114300" simplePos="0" relativeHeight="251666432" behindDoc="0" locked="0" layoutInCell="1" allowOverlap="1" wp14:anchorId="1A2389E8" wp14:editId="2519CADC">
+                <wp:simplePos x="0" y="0"/>
+                <wp:positionH relativeFrom="column">
+                  <wp:posOffset>5980430</wp:posOffset>
+                </wp:positionH>
+                <wp:positionV relativeFrom="paragraph">
+                  <wp:posOffset>945515</wp:posOffset>
+                </wp:positionV>
+                <wp:extent cx="514350" cy="177800"/>
+                <wp:effectExtent l="0" t="0" r="0" b="0"/>
+                <wp:wrapSquare wrapText="bothSides"/>
+                <wp:docPr id="6" name="Text Box 6"/>
+                <wp:cNvGraphicFramePr/>
+                <a:graphic xmlns:a="http://schemas.openxmlformats.org/drawingml/2006/main">
+                  <a:graphicData uri="http://schemas.microsoft.com/office/word/2010/wordprocessingShape">
+                    <wps:wsp>
+                      <wps:cNvSpPr txBox="1"/>
+                      <wps:spPr>
+                        <a:xfrm>
+                          <a:off x="0" y="0"/>
+                          <a:ext cx="514350" cy="177800"/>
+                        </a:xfrm>
+                        <a:prstGeom prst="rect">
+                          <a:avLst/>
+                        </a:prstGeom>
+                        <a:solidFill>
+                          <a:prstClr val="white"/>
+                        </a:solidFill>
+                        <a:ln>
+                          <a:noFill/>
+                        </a:ln>
+                      </wps:spPr>
+                      <wps:txbx>
+                        <w:txbxContent>
+                          <w:p>
+                            <w:pPr>
+                              <w:pStyle w:val="Caption"/>
+                              <w:rPr>
+                                <w:rFonts w:ascii="Arial Nova Light" w:hAnsi="Arial Nova Light"/>
+                                <w:b/>
+                                <w:bCs/>
+                                <w:i w:val="0"/>
+                                <w:iCs w:val="0"/>
+                                <w:noProof/>
+                                <w:sz w:val="24"/>
+                                <w:szCs w:val="24"/>
+                              </w:rPr>
+                            </w:pPr>
+                            <w:r>
+                              <w:rPr>
+                                <w:b/>
+                                <w:bCs/>
+                                <w:i w:val="0"/>
+                                <w:iCs w:val="0"/>
+                              </w:rPr>
+                              <w:t xml:space="preserve">Figure </w:t>
+                            </w:r>
+                            <w:r>
+                              <w:rPr>
+                                <w:b/>
+                                <w:bCs/>
+                                <w:i w:val="0"/>
+                                <w:iCs w:val="0"/>
+                              </w:rPr>
+                              <w:fldChar w:fldCharType="begin"/>
+                            </w:r>
+                            <w:r>
+                              <w:rPr>
+                                <w:b/>
+                                <w:bCs/>
+                                <w:i w:val="0"/>
+                                <w:iCs w:val="0"/>
+                              </w:rPr>
+                              <w:instrText xml:space="preserve"> SEQ Figure \* ARABIC </w:instrText>
+                            </w:r>
+                            <w:r>
+                              <w:rPr>
+                                <w:b/>
+                                <w:bCs/>
+                                <w:i w:val="0"/>
+                                <w:iCs w:val="0"/>
+                              </w:rPr>
+                              <w:fldChar w:fldCharType="separate"/>
+                            </w:r>
+                            <w:r>
+                              <w:rPr>
+                                <w:b/>
+                                <w:bCs/>
+                                <w:i w:val="0"/>
+                                <w:iCs w:val="0"/>
+                                <w:noProof/>
+                              </w:rPr>
+                              <w:t>2</w:t>
+                            </w:r>
+                            <w:r>
+                              <w:rPr>
+                                <w:b/>
+                                <w:bCs/>
+                                <w:i w:val="0"/>
+                                <w:iCs w:val="0"/>
+                              </w:rPr>
+                              <w:fldChar w:fldCharType="end"/>
+                            </w:r>
+                          </w:p>
+                        </w:txbxContent>
+                      </wps:txbx>
+                      <wps:bodyPr rot="0" spcFirstLastPara="0" vertOverflow="overflow" horzOverflow="overflow" vert="horz" wrap="square" lIns="0" tIns="0" rIns="0" bIns="0" numCol="1" spcCol="0" rtlCol="0" fromWordArt="0" anchor="t" anchorCtr="0" forceAA="0" compatLnSpc="1">
+                        <a:prstTxWarp prst="textNoShape">
+                          <a:avLst/>
+                        </a:prstTxWarp>
+                        <a:noAutofit/>
+                      </wps:bodyPr>
+                    </wps:wsp>
+                  </a:graphicData>
+                </a:graphic>
+                <wp14:sizeRelH relativeFrom="margin">
+                  <wp14:pctWidth>0</wp14:pctWidth>
+                </wp14:sizeRelH>
+                <wp14:sizeRelV relativeFrom="margin">
+                  <wp14:pctHeight>0</wp14:pctHeight>
+                </wp14:sizeRelV>
+              </wp:anchor>
+            </w:drawing>
+          </mc:Choice>
+          <mc:Fallback>
+            <w:pict>
+              <v:shape w14:anchorId="1A2389E8" id="Text Box 6" o:spid="_x0000_s1027" type="#_x0000_t202" style="position:absolute;margin-left:470.9pt;margin-top:74.45pt;width:40.5pt;height:14pt;z-index:251666432;visibility:visible;mso-wrap-style:square;mso-width-percent:0;mso-height-percent:0;mso-wrap-distance-left:9pt;mso-wrap-distance-top:0;mso-wrap-distance-right:9pt;mso-wrap-distance-bottom:0;mso-position-horizontal:absolute;mso-position-horizontal-relative:text;mso-position-vertical:absolute;mso-position-vertical-relative:text;mso-width-percent:0;mso-height-percent:0;mso-width-relative:margin;mso-height-relative:margin;v-text-anchor:top" o:gfxdata="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" stroked="f">
+                <v:textbox inset="0,0,0,0">
+                  <w:txbxContent>
+                    <w:p>
+                      <w:pPr>
+                        <w:pStyle w:val="Caption"/>
+                        <w:rPr>
+                          <w:rFonts w:ascii="Arial Nova Light" w:hAnsi="Arial Nova Light"/>
+                          <w:b/>
+                          <w:bCs/>
+                          <w:i w:val="0"/>
+                          <w:iCs w:val="0"/>
+                          <w:noProof/>
+                          <w:sz w:val="24"/>
+                          <w:szCs w:val="24"/>
+                        </w:rPr>
+                      </w:pPr>
+                      <w:r>
+                        <w:rPr>
+                          <w:b/>
+                          <w:bCs/>
+                          <w:i w:val="0"/>
+                          <w:iCs w:val="0"/>
+                        </w:rPr>
+                        <w:t xml:space="preserve">Figure </w:t>
+                      </w:r>
+                      <w:r>
+                        <w:rPr>
+                          <w:b/>
+                          <w:bCs/>
+                          <w:i w:val="0"/>
+                          <w:iCs w:val="0"/>
+                        </w:rPr>
+                        <w:fldChar w:fldCharType="begin"/>
+                      </w:r>
+                      <w:r>
+                        <w:rPr>
+                          <w:b/>
+                          <w:bCs/>
+                          <w:i w:val="0"/>
+                          <w:iCs w:val="0"/>
+                        </w:rPr>
+                        <w:instrText xml:space="preserve"> SEQ Figure \* ARABIC </w:instrText>
+                      </w:r>
+                      <w:r>
+                        <w:rPr>
+                          <w:b/>
+                          <w:bCs/>
+                          <w:i w:val="0"/>
+                          <w:iCs w:val="0"/>
+                        </w:rPr>
+                        <w:fldChar w:fldCharType="separate"/>
+                      </w:r>
+                      <w:r>
+                        <w:rPr>
+                          <w:b/>
+                          <w:bCs/>
+                          <w:i w:val="0"/>
+                          <w:iCs w:val="0"/>
+                          <w:noProof/>
+                        </w:rPr>
+                        <w:t>2</w:t>
+                      </w:r>
+                      <w:r>
+                        <w:rPr>
+                          <w:b/>
+                          <w:bCs/>
+                          <w:i w:val="0"/>
+                          <w:iCs w:val="0"/>
+                        </w:rPr>
+                        <w:fldChar w:fldCharType="end"/>
+                      </w:r>
+                    </w:p>
+                  </w:txbxContent>
+                </v:textbox>
+                <w10:wrap type="square"/>
+              </v:shape>
+            </w:pict>
+          </mc:Fallback>
+        </mc:AlternateContent>
+      </w:r>
+      <w:r>
+        <w:rPr>
+          <w:rFonts w:ascii="Arial Nova Light" w:hAnsi="Arial Nova Light"/>
+          <w:sz w:val="24"/>
+          <w:szCs w:val="24"/>
+        </w:rPr>
+        <w:t>The buttons on the top menu are made using CSS, to be able to style them with different colou</w:t>
+      </w:r>
+      <w:r>
+        <w:rPr>
+          <w:rFonts w:ascii="Arial Nova Light" w:hAnsi="Arial Nova Light"/>
+          <w:sz w:val="24"/>
+          <w:szCs w:val="24"/>
+        </w:rPr>
+        <w:t xml:space="preserve">rs and shades to look the same as the site. The buttons can be highlighted if the user hovers their mouse over it, the use of CSS helps to keep the html neat. So, in the </w:t>
+      </w:r>
+      <w:r>
+        <w:rPr>
+          <w:rFonts w:ascii="Arial Nova Light" w:hAnsi="Arial Nova Light"/>
+          <w:sz w:val="24"/>
+          <w:szCs w:val="24"/>
+        </w:rPr>
+        <w:lastRenderedPageBreak/>
+        <w:t>html the buttons are classed to be able to relate to the CSS code.</w:t>
+      </w:r>
+      <w:r>
+        <w:rPr>
+          <w:noProof/>
+        </w:rPr>
+        <mc:AlternateContent>
+          <mc:Choice Requires="wps">
+            <w:drawing>
+              <wp:anchor distT="0" distB="0" distL="114300" distR="114300" simplePos="0" relativeHeight="251672576" behindDoc="0" locked="0" layoutInCell="1" allowOverlap="1" wp14:anchorId="466D23E8" wp14:editId="177ECAA7">
+                <wp:simplePos x="0" y="0"/>
+                <wp:positionH relativeFrom="column">
+                  <wp:posOffset>5637392</wp:posOffset>
+                </wp:positionH>
+                <wp:positionV relativeFrom="paragraph">
+                  <wp:posOffset>3498436</wp:posOffset>
+                </wp:positionV>
+                <wp:extent cx="468630" cy="214630"/>
+                <wp:effectExtent l="0" t="0" r="7620" b="0"/>
+                <wp:wrapSquare wrapText="bothSides"/>
+                <wp:docPr id="10" name="Text Box 10"/>
+                <wp:cNvGraphicFramePr/>
+                <a:graphic xmlns:a="http://schemas.openxmlformats.org/drawingml/2006/main">
+                  <a:graphicData uri="http://schemas.microsoft.com/office/word/2010/wordprocessingShape">
+                    <wps:wsp>
+                      <wps:cNvSpPr txBox="1"/>
+                      <wps:spPr>
+                        <a:xfrm>
+                          <a:off x="0" y="0"/>
+                          <a:ext cx="468630" cy="214630"/>
+                        </a:xfrm>
+                        <a:prstGeom prst="rect">
+                          <a:avLst/>
+                        </a:prstGeom>
+                        <a:solidFill>
+                          <a:prstClr val="white"/>
+                        </a:solidFill>
+                        <a:ln>
+                          <a:noFill/>
+                        </a:ln>
+                      </wps:spPr>
+                      <wps:txbx>
+                        <w:txbxContent>
+                          <w:p>
+                            <w:pPr>
+                              <w:pStyle w:val="Caption"/>
+                              <w:rPr>
+                                <w:b/>
+                                <w:bCs/>
+                                <w:noProof/>
+                              </w:rPr>
+                            </w:pPr>
+                            <w:r>
+                              <w:rPr>
+                                <w:b/>
+                                <w:bCs/>
+                              </w:rPr>
+                              <w:t xml:space="preserve">Figure </w:t>
+                            </w:r>
+                            <w:r>
+                              <w:rPr>
+                                <w:b/>
+                                <w:bCs/>
+                              </w:rPr>
+                              <w:fldChar w:fldCharType="begin"/>
+                            </w:r>
+                            <w:r>
+                              <w:rPr>
+                                <w:b/>
+                                <w:bCs/>
+                              </w:rPr>
+                              <w:instrText xml:space="preserve"> SEQ Figure \* ARABIC </w:instrText>
+                            </w:r>
+                            <w:r>
+                              <w:rPr>
+                                <w:b/>
+                                <w:bCs/>
+                              </w:rPr>
+                              <w:fldChar w:fldCharType="separate"/>
+                            </w:r>
+                            <w:r>
+                              <w:rPr>
+                                <w:b/>
+                                <w:bCs/>
+                                <w:noProof/>
+                              </w:rPr>
+                              <w:t>4</w:t>
+                            </w:r>
+                            <w:r>
+                              <w:rPr>
+                                <w:b/>
+                                <w:bCs/>
+                              </w:rPr>
+                              <w:fldChar w:fldCharType="end"/>
+                            </w:r>
+                          </w:p>
+                        </w:txbxContent>
+                      </wps:txbx>
+                      <wps:bodyPr rot="0" spcFirstLastPara="0" vertOverflow="overflow" horzOverflow="overflow" vert="horz" wrap="square" lIns="0" tIns="0" rIns="0" bIns="0" numCol="1" spcCol="0" rtlCol="0" fromWordArt="0" anchor="t" anchorCtr="0" forceAA="0" compatLnSpc="1">
+                        <a:prstTxWarp prst="textNoShape">
+                          <a:avLst/>
+                        </a:prstTxWarp>
+                        <a:noAutofit/>
+                      </wps:bodyPr>
+                    </wps:wsp>
+                  </a:graphicData>
+                </a:graphic>
+                <wp14:sizeRelH relativeFrom="margin">
+                  <wp14:pctWidth>0</wp14:pctWidth>
+                </wp14:sizeRelH>
+                <wp14:sizeRelV relativeFrom="margin">
+                  <wp14:pctHeight>0</wp14:pctHeight>
+                </wp14:sizeRelV>
+              </wp:anchor>
+            </w:drawing>
+          </mc:Choice>
+          <mc:Fallback>
+            <w:pict>
+              <v:shape w14:anchorId="466D23E8" id="Text Box 10" o:spid="_x0000_s1028" type="#_x0000_t202" style="position:absolute;margin-left:443.9pt;margin-top:275.45pt;width:36.9pt;height:16.9pt;z-index:251672576;visibility:visible;mso-wrap-style:square;mso-width-percent:0;mso-height-percent:0;mso-wrap-distance-left:9pt;mso-wrap-distance-top:0;mso-wrap-distance-right:9pt;mso-wrap-distance-bottom:0;mso-position-horizontal:absolute;mso-position-horizontal-relative:text;mso-position-vertical:absolute;mso-position-vertical-relative:text;mso-width-percent:0;mso-height-percent:0;mso-width-relative:margin;mso-height-relative:margin;v-text-anchor:top" o:gfxdata="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" stroked="f">
+                <v:textbox inset="0,0,0,0">
+                  <w:txbxContent>
+                    <w:p>
+                      <w:pPr>
+                        <w:pStyle w:val="Caption"/>
+                        <w:rPr>
+                          <w:b/>
+                          <w:bCs/>
+                          <w:noProof/>
+                        </w:rPr>
+                      </w:pPr>
+                      <w:r>
+                        <w:rPr>
+                          <w:b/>
+                          <w:bCs/>
+                        </w:rPr>
+                        <w:t xml:space="preserve">Figure </w:t>
+                      </w:r>
+                      <w:r>
+                        <w:rPr>
+                          <w:b/>
+                          <w:bCs/>
+                        </w:rPr>
+                        <w:fldChar w:fldCharType="begin"/>
+                      </w:r>
+                      <w:r>
+                        <w:rPr>
+                          <w:b/>
+                          <w:bCs/>
+                        </w:rPr>
+                        <w:instrText xml:space="preserve"> SEQ Figure \* ARABIC </w:instrText>
+                      </w:r>
+                      <w:r>
+                        <w:rPr>
+                          <w:b/>
+                          <w:bCs/>
+                        </w:rPr>
+                        <w:fldChar w:fldCharType="separate"/>
+                      </w:r>
+                      <w:r>
+                        <w:rPr>
+                          <w:b/>
+                          <w:bCs/>
+                          <w:noProof/>
+                        </w:rPr>
+                        <w:t>4</w:t>
+                      </w:r>
+                      <w:r>
+                        <w:rPr>
+                          <w:b/>
+                          <w:bCs/>
+                        </w:rPr>
+                        <w:fldChar w:fldCharType="end"/>
+                      </w:r>
+                    </w:p>
+                  </w:txbxContent>
+                </v:textbox>
+                <w10:wrap type="square"/>
+              </v:shape>
+            </w:pict>
+          </mc:Fallback>
+        </mc:AlternateContent>
+      </w:r>
+      <w:r>
+        <w:rPr>
+          <w:noProof/>
+        </w:rPr>
+        <mc:AlternateContent>
+          <mc:Choice Requires="wps">
+            <w:drawing>
+              <wp:anchor distT="0" distB="0" distL="114300" distR="114300" simplePos="0" relativeHeight="251670528" behindDoc="0" locked="0" layoutInCell="1" allowOverlap="1" wp14:anchorId="1AB53A70" wp14:editId="3E88AF96">
+                <wp:simplePos x="0" y="0"/>
+                <wp:positionH relativeFrom="column">
+                  <wp:posOffset>5589049</wp:posOffset>
+                </wp:positionH>
+                <wp:positionV relativeFrom="paragraph">
+                  <wp:posOffset>1367624</wp:posOffset>
+                </wp:positionV>
+                <wp:extent cx="476885" cy="182880"/>
+                <wp:effectExtent l="0" t="0" r="0" b="7620"/>
+                <wp:wrapSquare wrapText="bothSides"/>
+                <wp:docPr id="9" name="Text Box 9"/>
+                <wp:cNvGraphicFramePr/>
+                <a:graphic xmlns:a="http://schemas.openxmlformats.org/drawingml/2006/main">
+                  <a:graphicData uri="http://schemas.microsoft.com/office/word/2010/wordprocessingShape">
+                    <wps:wsp>
+                      <wps:cNvSpPr txBox="1"/>
+                      <wps:spPr>
+                        <a:xfrm>
+                          <a:off x="0" y="0"/>
+                          <a:ext cx="476885" cy="182880"/>
+                        </a:xfrm>
+                        <a:prstGeom prst="rect">
+                          <a:avLst/>
+                        </a:prstGeom>
+                        <a:solidFill>
+                          <a:prstClr val="white"/>
+                        </a:solidFill>
+                        <a:ln>
+                          <a:noFill/>
+                        </a:ln>
+                      </wps:spPr>
+                      <wps:txbx>
+                        <w:txbxContent>
+                          <w:p>
+                            <w:pPr>
+                              <w:pStyle w:val="Caption"/>
+                              <w:rPr>
+                                <w:b/>
+                                <w:bCs/>
+                                <w:i w:val="0"/>
+                                <w:iCs w:val="0"/>
+                                <w:noProof/>
+                              </w:rPr>
+                            </w:pPr>
+                            <w:r>
+                              <w:rPr>
+                                <w:b/>
+                                <w:bCs/>
+                                <w:i w:val="0"/>
+                                <w:iCs w:val="0"/>
+                              </w:rPr>
+                              <w:t xml:space="preserve">Figure </w:t>
+                            </w:r>
+                            <w:r>
+                              <w:rPr>
+                                <w:b/>
+                                <w:bCs/>
+                                <w:i w:val="0"/>
+                                <w:iCs w:val="0"/>
+                              </w:rPr>
+                              <w:fldChar w:fldCharType="begin"/>
+                            </w:r>
+                            <w:r>
+                              <w:rPr>
+                                <w:b/>
+                                <w:bCs/>
+                                <w:i w:val="0"/>
+                                <w:iCs w:val="0"/>
+                              </w:rPr>
+                              <w:instrText xml:space="preserve"> SEQ Figure \* ARABIC </w:instrText>
+                            </w:r>
+                            <w:r>
+                              <w:rPr>
+                                <w:b/>
+                                <w:bCs/>
+                                <w:i w:val="0"/>
+                                <w:iCs w:val="0"/>
+                              </w:rPr>
+                              <w:fldChar w:fldCharType="separate"/>
+                            </w:r>
+                            <w:r>
+                              <w:rPr>
+                                <w:b/>
+                                <w:bCs/>
+                                <w:i w:val="0"/>
+                                <w:iCs w:val="0"/>
+                                <w:noProof/>
+                              </w:rPr>
+                              <w:t>3</w:t>
+                            </w:r>
+                            <w:r>
+                              <w:rPr>
+                                <w:b/>
+                                <w:bCs/>
+                                <w:i w:val="0"/>
+                                <w:iCs w:val="0"/>
+                              </w:rPr>
+                              <w:fldChar w:fldCharType="end"/>
+                            </w:r>
+                          </w:p>
+                        </w:txbxContent>
+                      </wps:txbx>
+                      <wps:bodyPr rot="0" spcFirstLastPara="0" vertOverflow="overflow" horzOverflow="overflow" vert="horz" wrap="square" lIns="0" tIns="0" rIns="0" bIns="0" numCol="1" spcCol="0" rtlCol="0" fromWordArt="0" anchor="t" anchorCtr="0" forceAA="0" compatLnSpc="1">
+                        <a:prstTxWarp prst="textNoShape">
+                          <a:avLst/>
+                        </a:prstTxWarp>
+                        <a:noAutofit/>
+                      </wps:bodyPr>
+                    </wps:wsp>
+                  </a:graphicData>
+                </a:graphic>
+                <wp14:sizeRelH relativeFrom="margin">
+                  <wp14:pctWidth>0</wp14:pctWidth>
+                </wp14:sizeRelH>
+                <wp14:sizeRelV relativeFrom="margin">
+                  <wp14:pctHeight>0</wp14:pctHeight>
+                </wp14:sizeRelV>
+              </wp:anchor>
+            </w:drawing>
+          </mc:Choice>
+          <mc:Fallback>
+            <w:pict>
+              <v:shape w14:anchorId="1AB53A70" id="Text Box 9" o:spid="_x0000_s1029" type="#_x0000_t202" style="position:absolute;margin-left:440.1pt;margin-top:107.7pt;width:37.55pt;height:14.4pt;z-index:251670528;visibility:visible;mso-wrap-style:square;mso-width-percent:0;mso-height-percent:0;mso-wrap-distance-left:9pt;mso-wrap-distance-top:0;mso-wrap-distance-right:9pt;mso-wrap-distance-bottom:0;mso-position-horizontal:absolute;mso-position-horizontal-relative:text;mso-position-vertical:absolute;mso-position-vertical-relative:text;mso-width-percent:0;mso-height-percent:0;mso-width-relative:margin;mso-height-relative:margin;v-text-anchor:top" o:gfxdata="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" stroked="f">
+                <v:textbox inset="0,0,0,0">
+                  <w:txbxContent>
+                    <w:p>
+                      <w:pPr>
+                        <w:pStyle w:val="Caption"/>
+                        <w:rPr>
+                          <w:b/>
+                          <w:bCs/>
+                          <w:i w:val="0"/>
+                          <w:iCs w:val="0"/>
+                          <w:noProof/>
+                        </w:rPr>
+                      </w:pPr>
+                      <w:r>
+                        <w:rPr>
+                          <w:b/>
+                          <w:bCs/>
+                          <w:i w:val="0"/>
+                          <w:iCs w:val="0"/>
+                        </w:rPr>
+                        <w:t xml:space="preserve">Figure </w:t>
+                      </w:r>
+                      <w:r>
+                        <w:rPr>
+                          <w:b/>
+                          <w:bCs/>
+                          <w:i w:val="0"/>
+                          <w:iCs w:val="0"/>
+                        </w:rPr>
+                        <w:fldChar w:fldCharType="begin"/>
+                      </w:r>
+                      <w:r>
+                        <w:rPr>
+                          <w:b/>
+                          <w:bCs/>
+                          <w:i w:val="0"/>
+                          <w:iCs w:val="0"/>
+                        </w:rPr>
+                        <w:instrText xml:space="preserve"> SEQ Figure \* ARABIC </w:instrText>
+                      </w:r>
+                      <w:r>
+                        <w:rPr>
+                          <w:b/>
+                          <w:bCs/>
+                          <w:i w:val="0"/>
+                          <w:iCs w:val="0"/>
+                        </w:rPr>
+                        <w:fldChar w:fldCharType="separate"/>
+                      </w:r>
+                      <w:r>
+                        <w:rPr>
+                          <w:b/>
+                          <w:bCs/>
+                          <w:i w:val="0"/>
+                          <w:iCs w:val="0"/>
+                          <w:noProof/>
+                        </w:rPr>
+                        <w:t>3</w:t>
+                      </w:r>
+                      <w:r>
+                        <w:rPr>
+                          <w:b/>
+                          <w:bCs/>
+                          <w:i w:val="0"/>
+                          <w:iCs w:val="0"/>
+                        </w:rPr>
+                        <w:fldChar w:fldCharType="end"/>
+                      </w:r>
+                    </w:p>
+                  </w:txbxContent>
+                </v:textbox>
+                <w10:wrap type="square"/>
+              </v:shape>
+            </w:pict>
+          </mc:Fallback>
+        </mc:AlternateContent>
+      </w:r>
+      <w:r>
+        <w:rPr>
+          <w:noProof/>
+        </w:rPr>
+        <w:drawing>
+          <wp:anchor distT="0" distB="0" distL="114300" distR="114300" simplePos="0" relativeHeight="251668480" behindDoc="0" locked="0" layoutInCell="1" allowOverlap="1" wp14:anchorId="008B339B" wp14:editId="08484AAF">
+            <wp:simplePos x="0" y="0"/>
+            <wp:positionH relativeFrom="margin">
+              <wp:posOffset>2793475</wp:posOffset>
+            </wp:positionH>
+            <wp:positionV relativeFrom="margin">
+              <wp:posOffset>1733550</wp:posOffset>
+            </wp:positionV>
+            <wp:extent cx="3419475" cy="2127250"/>
+            <wp:effectExtent l="0" t="0" r="9525" b="6350"/>
+            <wp:wrapSquare wrapText="bothSides"/>
+            <wp:docPr id="8" name="Picture 8" descr="Graphical user interface, text, application, email&#10;&#10;Description automatically generated"/>
+            <wp:cNvGraphicFramePr>
+              <a:graphicFrameLocks xmlns:a="http://schemas.openxmlformats.org/drawingml/2006/main" noChangeAspect="1"/>
+            </wp:cNvGraphicFramePr>
+            <a:graphic xmlns:a="http://schemas.openxmlformats.org/drawingml/2006/main">
+              <a:graphicData uri="http://schemas.openxmlformats.org/drawingml/2006/picture">
+                <pic:pic xmlns:pic="http://schemas.openxmlformats.org/drawingml/2006/picture">
+                  <pic:nvPicPr>
+                    <pic:cNvPr id="8" name="Picture 8" descr="Graphical user interface, text, application, email&#10;&#10;Description automatically generated"/>
+                    <pic:cNvPicPr/>
+                  </pic:nvPicPr>
+                  <pic:blipFill>
+                    <a:blip r:embed="rId7">
+                      <a:extLst>
+                        <a:ext uri="{28A0092B-C50C-407E-A947-70E740481C1C}">
+                          <a14:useLocalDpi xmlns:a14="http://schemas.microsoft.com/office/drawing/2010/main" val="0"/>
+                        </a:ext>
+                      </a:extLst>
+                    </a:blip>
+                    <a:stretch>
+                      <a:fillRect/>
+                    </a:stretch>
+                  </pic:blipFill>
+                  <pic:spPr>
+                    <a:xfrm>
+                      <a:off x="0" y="0"/>
+                      <a:ext cx="3419475" cy="2127250"/>
+                    </a:xfrm>
+                    <a:prstGeom prst="rect">
+                      <a:avLst/>
+                    </a:prstGeom>
+                  </pic:spPr>
+                </pic:pic>
+              </a:graphicData>
+            </a:graphic>
+            <wp14:sizeRelH relativeFrom="margin">
+              <wp14:pctWidth>0</wp14:pctWidth>
+            </wp14:sizeRelH>
+            <wp14:sizeRelV relativeFrom="margin">
+              <wp14:pctHeight>0</wp14:pctHeight>
+            </wp14:sizeRelV>
+          </wp:anchor>
+        </w:drawing>
+      </w:r>
+      <w:r>
+        <w:rPr>
+          <w:noProof/>
+        </w:rPr>
+        <w:drawing>
+          <wp:anchor distT="0" distB="0" distL="114300" distR="114300" simplePos="0" relativeHeight="251667456" behindDoc="0" locked="0" layoutInCell="1" allowOverlap="1" wp14:anchorId="313AE2F1" wp14:editId="55210CE2">
+            <wp:simplePos x="0" y="0"/>
+            <wp:positionH relativeFrom="margin">
+              <wp:posOffset>3442611</wp:posOffset>
+            </wp:positionH>
+            <wp:positionV relativeFrom="margin">
+              <wp:posOffset>-866886</wp:posOffset>
+            </wp:positionV>
+            <wp:extent cx="2750820" cy="3048000"/>
+            <wp:effectExtent l="0" t="0" r="0" b="0"/>
+            <wp:wrapSquare wrapText="bothSides"/>
+            <wp:docPr id="7" name="Picture 7" descr="Text&#10;&#10;Description automatically generated"/>
+            <wp:cNvGraphicFramePr>
+              <a:graphicFrameLocks xmlns:a="http://schemas.openxmlformats.org/drawingml/2006/main" noChangeAspect="1"/>
+            </wp:cNvGraphicFramePr>
+            <a:graphic xmlns:a="http://schemas.openxmlformats.org/drawingml/2006/main">
+              <a:graphicData uri="http://schemas.openxmlformats.org/drawingml/2006/picture">
+                <pic:pic xmlns:pic="http://schemas.openxmlformats.org/drawingml/2006/picture">
+                  <pic:nvPicPr>
+                    <pic:cNvPr id="7" name="Picture 7" descr="Text&#10;&#10;Description automatically generated"/>
+                    <pic:cNvPicPr/>
+                  </pic:nvPicPr>
+                  <pic:blipFill>
+                    <a:blip r:embed="rId8">
+                      <a:extLst>
+                        <a:ext uri="{28A0092B-C50C-407E-A947-70E740481C1C}">
+                          <a14:useLocalDpi xmlns:a14="http://schemas.microsoft.com/office/drawing/2010/main" val="0"/>
+                        </a:ext>
+                      </a:extLst>
+                    </a:blip>
+                    <a:stretch>
+                      <a:fillRect/>
+                    </a:stretch>
+                  </pic:blipFill>
+                  <pic:spPr>
+                    <a:xfrm>
+                      <a:off x="0" y="0"/>
+                      <a:ext cx="2750820" cy="3048000"/>
+                    </a:xfrm>
+                    <a:prstGeom prst="rect">
+                      <a:avLst/>
+                    </a:prstGeom>
+                  </pic:spPr>
+                </pic:pic>
+              </a:graphicData>
+            </a:graphic>
+            <wp14:sizeRelH relativeFrom="margin">
+              <wp14:pctWidth>0</wp14:pctWidth>
+            </wp14:sizeRelH>
+            <wp14:sizeRelV relativeFrom="margin">
+              <wp14:pctHeight>0</wp14:pctHeight>
+            </wp14:sizeRelV>
+          </wp:anchor>
+        </w:drawing>
+      </w:r>
+      <w:r>
+        <w:rPr>
+          <w:rFonts w:ascii="Arial Nova Light" w:hAnsi="Arial Nova Light"/>
+          <w:sz w:val="24"/>
+          <w:szCs w:val="24"/>
+        </w:rPr>
+        <w:t xml:space="preserve"> </w:t>
+      </w:r>
+    </w:p>
+    <w:p>
+      <w:pPr>
+        <w:rPr>
+          <w:rFonts w:ascii="Arial Nova Light" w:hAnsi="Arial Nova Light"/>
+          <w:sz w:val="24"/>
+          <w:szCs w:val="24"/>
+        </w:rPr>
+      </w:pPr>
+      <w:r>
+        <w:rPr>
+          <w:rFonts w:ascii="Arial Nova Light" w:hAnsi="Arial Nova Light"/>
+          <w:sz w:val="24"/>
+          <w:szCs w:val="24"/>
+        </w:rPr>
+        <w:t xml:space="preserve">From </w:t>
+      </w:r>
+      <w:r>
+        <w:rPr>
+          <w:rFonts w:ascii="Arial Nova Light" w:hAnsi="Arial Nova Light"/>
+          <w:color w:val="4472C4" w:themeColor="accent1"/>
+          <w:sz w:val="24"/>
+          <w:szCs w:val="24"/>
+        </w:rPr>
+        <w:t>figure 3 and 4</w:t>
+      </w:r>
+      <w:r>
+        <w:rPr>
+          <w:rFonts w:ascii="Arial Nova Light" w:hAnsi="Arial Nova Light"/>
+          <w:sz w:val="24"/>
+          <w:szCs w:val="24"/>
+        </w:rPr>
+        <w:t xml:space="preserve">, </w:t>
+      </w:r>
+    </w:p>
     <w:sectPr>
       <w:pgSz w:w="11906" w:h="16838"/>
       <w:pgMar w:top="1440" w:right="1440" w:bottom="1440" w:left="1440" w:header="708" w:footer="708" w:gutter="0"/>
@@ -439,6 +1959,25 @@
     <w:semiHidden/>
     <w:unhideWhenUsed/>
   </w:style>
+  <w:style w:type="paragraph" w:styleId="Caption">
+    <w:name w:val="caption"/>
+    <w:basedOn w:val="Normal"/>
+    <w:next w:val="Normal"/>
+    <w:uiPriority w:val="35"/>
+    <w:unhideWhenUsed/>
+    <w:qFormat/>
+    <w:rsid w:val="00D47569"/>
+    <w:pPr>
+      <w:spacing w:after="200" w:line="240" w:lineRule="auto"/>
+    </w:pPr>
+    <w:rPr>
+      <w:i/>
+      <w:iCs/>
+      <w:color w:val="44546A" w:themeColor="text2"/>
+      <w:sz w:val="18"/>
+      <w:szCs w:val="18"/>
+    </w:rPr>
+  </w:style>
 </w:styles>
 </file>
 

</xml_diff>